<commit_message>
add 'docx' reader module (1/2)
</commit_message>
<xml_diff>
--- a/Scripts/fastapp/data/samples/docx_sample2.docx
+++ b/Scripts/fastapp/data/samples/docx_sample2.docx
@@ -1,6 +1,6 @@
 
 <file path=word/document.xml><?xml version="1.0" encoding="utf-8"?>
-<w:document xmlns:wpc="http://schemas.microsoft.com/office/word/2010/wordprocessingCanvas" xmlns:cx="http://schemas.microsoft.com/office/drawing/2014/chartex" xmlns:cx1="http://schemas.microsoft.com/office/drawing/2015/9/8/chartex" xmlns:cx2="http://schemas.microsoft.com/office/drawing/2015/10/21/chartex" xmlns:cx3="http://schemas.microsoft.com/office/drawing/2016/5/9/chartex" xmlns:cx4="http://schemas.microsoft.com/office/drawing/2016/5/10/chartex" xmlns:cx5="http://schemas.microsoft.com/office/drawing/2016/5/11/chartex" xmlns:cx6="http://schemas.microsoft.com/office/drawing/2016/5/12/chartex" xmlns:cx7="http://schemas.microsoft.com/office/drawing/2016/5/13/chartex" xmlns:cx8="http://schemas.microsoft.com/office/drawing/2016/5/14/chartex" xmlns:mc="http://schemas.openxmlformats.org/markup-compatibility/2006" xmlns:aink="http://schemas.microsoft.com/office/drawing/2016/ink" xmlns:am3d="http://schemas.microsoft.com/office/drawing/2017/model3d" xmlns:o="urn:schemas-microsoft-com:office:office" xmlns:r="http://schemas.openxmlformats.org/officeDocument/2006/relationships" xmlns:m="http://schemas.openxmlformats.org/officeDocument/2006/math" xmlns:v="urn:schemas-microsoft-com:vml" xmlns:wp14="http://schemas.microsoft.com/office/word/2010/wordprocessingDrawing" xmlns:wp="http://schemas.openxmlformats.org/drawingml/2006/wordprocessingDrawing" xmlns:w10="urn:schemas-microsoft-com:office:word" xmlns:w="http://schemas.openxmlformats.org/wordprocessingml/2006/main" xmlns:w14="http://schemas.microsoft.com/office/word/2010/wordml" xmlns:w15="http://schemas.microsoft.com/office/word/2012/wordml" xmlns:w16cex="http://schemas.microsoft.com/office/word/2018/wordml/cex" xmlns:w16cid="http://schemas.microsoft.com/office/word/2016/wordml/cid" xmlns:w16="http://schemas.microsoft.com/office/word/2018/wordml" xmlns:w16se="http://schemas.microsoft.com/office/word/2015/wordml/symex" xmlns:wpg="http://schemas.microsoft.com/office/word/2010/wordprocessingGroup" xmlns:wpi="http://schemas.microsoft.com/office/word/2010/wordprocessingInk" xmlns:wne="http://schemas.microsoft.com/office/word/2006/wordml" xmlns:wps="http://schemas.microsoft.com/office/word/2010/wordprocessingShape" mc:Ignorable="w14 w15 w16se w16cid w16 w16cex wp14">
+<w:document xmlns:wpc="http://schemas.microsoft.com/office/word/2010/wordprocessingCanvas" xmlns:cx="http://schemas.microsoft.com/office/drawing/2014/chartex" xmlns:cx1="http://schemas.microsoft.com/office/drawing/2015/9/8/chartex" xmlns:cx2="http://schemas.microsoft.com/office/drawing/2015/10/21/chartex" xmlns:cx3="http://schemas.microsoft.com/office/drawing/2016/5/9/chartex" xmlns:cx4="http://schemas.microsoft.com/office/drawing/2016/5/10/chartex" xmlns:cx5="http://schemas.microsoft.com/office/drawing/2016/5/11/chartex" xmlns:cx6="http://schemas.microsoft.com/office/drawing/2016/5/12/chartex" xmlns:cx7="http://schemas.microsoft.com/office/drawing/2016/5/13/chartex" xmlns:cx8="http://schemas.microsoft.com/office/drawing/2016/5/14/chartex" xmlns:mc="http://schemas.openxmlformats.org/markup-compatibility/2006" xmlns:aink="http://schemas.microsoft.com/office/drawing/2016/ink" xmlns:am3d="http://schemas.microsoft.com/office/drawing/2017/model3d" xmlns:o="urn:schemas-microsoft-com:office:office" xmlns:r="http://schemas.openxmlformats.org/officeDocument/2006/relationships" xmlns:m="http://schemas.openxmlformats.org/officeDocument/2006/math" xmlns:v="urn:schemas-microsoft-com:vml" xmlns:wp14="http://schemas.microsoft.com/office/word/2010/wordprocessingDrawing" xmlns:wp="http://schemas.openxmlformats.org/drawingml/2006/wordprocessingDrawing" xmlns:w10="urn:schemas-microsoft-com:office:word" xmlns:w="http://schemas.openxmlformats.org/wordprocessingml/2006/main" xmlns:w14="http://schemas.microsoft.com/office/word/2010/wordml" xmlns:w15="http://schemas.microsoft.com/office/word/2012/wordml" xmlns:w16cex="http://schemas.microsoft.com/office/word/2018/wordml/cex" xmlns:w16cid="http://schemas.microsoft.com/office/word/2016/wordml/cid" xmlns:w16="http://schemas.microsoft.com/office/word/2018/wordml" xmlns:w16sdtdh="http://schemas.microsoft.com/office/word/2020/wordml/sdtdatahash" xmlns:w16se="http://schemas.microsoft.com/office/word/2015/wordml/symex" xmlns:wpg="http://schemas.microsoft.com/office/word/2010/wordprocessingGroup" xmlns:wpi="http://schemas.microsoft.com/office/word/2010/wordprocessingInk" xmlns:wne="http://schemas.microsoft.com/office/word/2006/wordml" xmlns:wps="http://schemas.microsoft.com/office/word/2010/wordprocessingShape" mc:Ignorable="w14 w15 w16se w16cid w16 w16cex w16sdtdh wp14">
   <w:body>
     <w:p>
       <w:r>
@@ -2344,9 +2344,6 @@
     <w:p>
       <w:pPr>
         <w:spacing w:before="120"/>
-        <w:rPr>
-          <w:rFonts w:hint="eastAsia"/>
-        </w:rPr>
       </w:pPr>
       <w:r>
         <w:rPr>
@@ -13290,9 +13287,6 @@
         <w:wordWrap/>
         <w:autoSpaceDE/>
         <w:autoSpaceDN/>
-        <w:rPr>
-          <w:rFonts w:hint="eastAsia"/>
-        </w:rPr>
       </w:pPr>
       <w:r>
         <w:br w:type="page"/>
@@ -15390,6 +15384,19 @@
       <w:pPr>
         <w:pStyle w:val="2nd0"/>
       </w:pPr>
+    </w:p>
+    <w:p>
+      <w:pPr>
+        <w:widowControl/>
+        <w:wordWrap/>
+        <w:autoSpaceDE/>
+        <w:autoSpaceDN/>
+        <w:spacing w:after="0"/>
+        <w:jc w:val="left"/>
+      </w:pPr>
+      <w:r>
+        <w:br w:type="page"/>
+      </w:r>
     </w:p>
     <w:p>
       <w:pPr>
@@ -15690,7 +15697,7 @@
 </file>
 
 <file path=word/endnotes.xml><?xml version="1.0" encoding="utf-8"?>
-<w:endnotes xmlns:wpc="http://schemas.microsoft.com/office/word/2010/wordprocessingCanvas" xmlns:cx="http://schemas.microsoft.com/office/drawing/2014/chartex" xmlns:cx1="http://schemas.microsoft.com/office/drawing/2015/9/8/chartex" xmlns:cx2="http://schemas.microsoft.com/office/drawing/2015/10/21/chartex" xmlns:cx3="http://schemas.microsoft.com/office/drawing/2016/5/9/chartex" xmlns:cx4="http://schemas.microsoft.com/office/drawing/2016/5/10/chartex" xmlns:cx5="http://schemas.microsoft.com/office/drawing/2016/5/11/chartex" xmlns:cx6="http://schemas.microsoft.com/office/drawing/2016/5/12/chartex" xmlns:cx7="http://schemas.microsoft.com/office/drawing/2016/5/13/chartex" xmlns:cx8="http://schemas.microsoft.com/office/drawing/2016/5/14/chartex" xmlns:mc="http://schemas.openxmlformats.org/markup-compatibility/2006" xmlns:aink="http://schemas.microsoft.com/office/drawing/2016/ink" xmlns:am3d="http://schemas.microsoft.com/office/drawing/2017/model3d" xmlns:o="urn:schemas-microsoft-com:office:office" xmlns:r="http://schemas.openxmlformats.org/officeDocument/2006/relationships" xmlns:m="http://schemas.openxmlformats.org/officeDocument/2006/math" xmlns:v="urn:schemas-microsoft-com:vml" xmlns:wp14="http://schemas.microsoft.com/office/word/2010/wordprocessingDrawing" xmlns:wp="http://schemas.openxmlformats.org/drawingml/2006/wordprocessingDrawing" xmlns:w10="urn:schemas-microsoft-com:office:word" xmlns:w="http://schemas.openxmlformats.org/wordprocessingml/2006/main" xmlns:w14="http://schemas.microsoft.com/office/word/2010/wordml" xmlns:w15="http://schemas.microsoft.com/office/word/2012/wordml" xmlns:w16cex="http://schemas.microsoft.com/office/word/2018/wordml/cex" xmlns:w16cid="http://schemas.microsoft.com/office/word/2016/wordml/cid" xmlns:w16="http://schemas.microsoft.com/office/word/2018/wordml" xmlns:w16se="http://schemas.microsoft.com/office/word/2015/wordml/symex" xmlns:wpg="http://schemas.microsoft.com/office/word/2010/wordprocessingGroup" xmlns:wpi="http://schemas.microsoft.com/office/word/2010/wordprocessingInk" xmlns:wne="http://schemas.microsoft.com/office/word/2006/wordml" xmlns:wps="http://schemas.microsoft.com/office/word/2010/wordprocessingShape" mc:Ignorable="w14 w15 w16se w16cid w16 w16cex wp14">
+<w:endnotes xmlns:wpc="http://schemas.microsoft.com/office/word/2010/wordprocessingCanvas" xmlns:cx="http://schemas.microsoft.com/office/drawing/2014/chartex" xmlns:cx1="http://schemas.microsoft.com/office/drawing/2015/9/8/chartex" xmlns:cx2="http://schemas.microsoft.com/office/drawing/2015/10/21/chartex" xmlns:cx3="http://schemas.microsoft.com/office/drawing/2016/5/9/chartex" xmlns:cx4="http://schemas.microsoft.com/office/drawing/2016/5/10/chartex" xmlns:cx5="http://schemas.microsoft.com/office/drawing/2016/5/11/chartex" xmlns:cx6="http://schemas.microsoft.com/office/drawing/2016/5/12/chartex" xmlns:cx7="http://schemas.microsoft.com/office/drawing/2016/5/13/chartex" xmlns:cx8="http://schemas.microsoft.com/office/drawing/2016/5/14/chartex" xmlns:mc="http://schemas.openxmlformats.org/markup-compatibility/2006" xmlns:aink="http://schemas.microsoft.com/office/drawing/2016/ink" xmlns:am3d="http://schemas.microsoft.com/office/drawing/2017/model3d" xmlns:o="urn:schemas-microsoft-com:office:office" xmlns:r="http://schemas.openxmlformats.org/officeDocument/2006/relationships" xmlns:m="http://schemas.openxmlformats.org/officeDocument/2006/math" xmlns:v="urn:schemas-microsoft-com:vml" xmlns:wp14="http://schemas.microsoft.com/office/word/2010/wordprocessingDrawing" xmlns:wp="http://schemas.openxmlformats.org/drawingml/2006/wordprocessingDrawing" xmlns:w10="urn:schemas-microsoft-com:office:word" xmlns:w="http://schemas.openxmlformats.org/wordprocessingml/2006/main" xmlns:w14="http://schemas.microsoft.com/office/word/2010/wordml" xmlns:w15="http://schemas.microsoft.com/office/word/2012/wordml" xmlns:w16cex="http://schemas.microsoft.com/office/word/2018/wordml/cex" xmlns:w16cid="http://schemas.microsoft.com/office/word/2016/wordml/cid" xmlns:w16="http://schemas.microsoft.com/office/word/2018/wordml" xmlns:w16sdtdh="http://schemas.microsoft.com/office/word/2020/wordml/sdtdatahash" xmlns:w16se="http://schemas.microsoft.com/office/word/2015/wordml/symex" xmlns:wpg="http://schemas.microsoft.com/office/word/2010/wordprocessingGroup" xmlns:wpi="http://schemas.microsoft.com/office/word/2010/wordprocessingInk" xmlns:wne="http://schemas.microsoft.com/office/word/2006/wordml" xmlns:wps="http://schemas.microsoft.com/office/word/2010/wordprocessingShape" mc:Ignorable="w14 w15 w16se w16cid w16 w16cex w16sdtdh wp14">
   <w:endnote w:type="separator" w:id="-1">
     <w:p>
       <w:pPr>
@@ -15715,7 +15722,7 @@
 </file>
 
 <file path=word/footer1.xml><?xml version="1.0" encoding="utf-8"?>
-<w:ftr xmlns:wpc="http://schemas.microsoft.com/office/word/2010/wordprocessingCanvas" xmlns:cx="http://schemas.microsoft.com/office/drawing/2014/chartex" xmlns:cx1="http://schemas.microsoft.com/office/drawing/2015/9/8/chartex" xmlns:cx2="http://schemas.microsoft.com/office/drawing/2015/10/21/chartex" xmlns:cx3="http://schemas.microsoft.com/office/drawing/2016/5/9/chartex" xmlns:cx4="http://schemas.microsoft.com/office/drawing/2016/5/10/chartex" xmlns:cx5="http://schemas.microsoft.com/office/drawing/2016/5/11/chartex" xmlns:cx6="http://schemas.microsoft.com/office/drawing/2016/5/12/chartex" xmlns:cx7="http://schemas.microsoft.com/office/drawing/2016/5/13/chartex" xmlns:cx8="http://schemas.microsoft.com/office/drawing/2016/5/14/chartex" xmlns:mc="http://schemas.openxmlformats.org/markup-compatibility/2006" xmlns:aink="http://schemas.microsoft.com/office/drawing/2016/ink" xmlns:am3d="http://schemas.microsoft.com/office/drawing/2017/model3d" xmlns:o="urn:schemas-microsoft-com:office:office" xmlns:r="http://schemas.openxmlformats.org/officeDocument/2006/relationships" xmlns:m="http://schemas.openxmlformats.org/officeDocument/2006/math" xmlns:v="urn:schemas-microsoft-com:vml" xmlns:wp14="http://schemas.microsoft.com/office/word/2010/wordprocessingDrawing" xmlns:wp="http://schemas.openxmlformats.org/drawingml/2006/wordprocessingDrawing" xmlns:w10="urn:schemas-microsoft-com:office:word" xmlns:w="http://schemas.openxmlformats.org/wordprocessingml/2006/main" xmlns:w14="http://schemas.microsoft.com/office/word/2010/wordml" xmlns:w15="http://schemas.microsoft.com/office/word/2012/wordml" xmlns:w16cex="http://schemas.microsoft.com/office/word/2018/wordml/cex" xmlns:w16cid="http://schemas.microsoft.com/office/word/2016/wordml/cid" xmlns:w16="http://schemas.microsoft.com/office/word/2018/wordml" xmlns:w16se="http://schemas.microsoft.com/office/word/2015/wordml/symex" xmlns:wpg="http://schemas.microsoft.com/office/word/2010/wordprocessingGroup" xmlns:wpi="http://schemas.microsoft.com/office/word/2010/wordprocessingInk" xmlns:wne="http://schemas.microsoft.com/office/word/2006/wordml" xmlns:wps="http://schemas.microsoft.com/office/word/2010/wordprocessingShape" mc:Ignorable="w14 w15 w16se w16cid w16 w16cex wp14">
+<w:ftr xmlns:wpc="http://schemas.microsoft.com/office/word/2010/wordprocessingCanvas" xmlns:cx="http://schemas.microsoft.com/office/drawing/2014/chartex" xmlns:cx1="http://schemas.microsoft.com/office/drawing/2015/9/8/chartex" xmlns:cx2="http://schemas.microsoft.com/office/drawing/2015/10/21/chartex" xmlns:cx3="http://schemas.microsoft.com/office/drawing/2016/5/9/chartex" xmlns:cx4="http://schemas.microsoft.com/office/drawing/2016/5/10/chartex" xmlns:cx5="http://schemas.microsoft.com/office/drawing/2016/5/11/chartex" xmlns:cx6="http://schemas.microsoft.com/office/drawing/2016/5/12/chartex" xmlns:cx7="http://schemas.microsoft.com/office/drawing/2016/5/13/chartex" xmlns:cx8="http://schemas.microsoft.com/office/drawing/2016/5/14/chartex" xmlns:mc="http://schemas.openxmlformats.org/markup-compatibility/2006" xmlns:aink="http://schemas.microsoft.com/office/drawing/2016/ink" xmlns:am3d="http://schemas.microsoft.com/office/drawing/2017/model3d" xmlns:o="urn:schemas-microsoft-com:office:office" xmlns:r="http://schemas.openxmlformats.org/officeDocument/2006/relationships" xmlns:m="http://schemas.openxmlformats.org/officeDocument/2006/math" xmlns:v="urn:schemas-microsoft-com:vml" xmlns:wp14="http://schemas.microsoft.com/office/word/2010/wordprocessingDrawing" xmlns:wp="http://schemas.openxmlformats.org/drawingml/2006/wordprocessingDrawing" xmlns:w10="urn:schemas-microsoft-com:office:word" xmlns:w="http://schemas.openxmlformats.org/wordprocessingml/2006/main" xmlns:w14="http://schemas.microsoft.com/office/word/2010/wordml" xmlns:w15="http://schemas.microsoft.com/office/word/2012/wordml" xmlns:w16cex="http://schemas.microsoft.com/office/word/2018/wordml/cex" xmlns:w16cid="http://schemas.microsoft.com/office/word/2016/wordml/cid" xmlns:w16="http://schemas.microsoft.com/office/word/2018/wordml" xmlns:w16sdtdh="http://schemas.microsoft.com/office/word/2020/wordml/sdtdatahash" xmlns:w16se="http://schemas.microsoft.com/office/word/2015/wordml/symex" xmlns:wpg="http://schemas.microsoft.com/office/word/2010/wordprocessingGroup" xmlns:wpi="http://schemas.microsoft.com/office/word/2010/wordprocessingInk" xmlns:wne="http://schemas.microsoft.com/office/word/2006/wordml" xmlns:wps="http://schemas.microsoft.com/office/word/2010/wordprocessingShape" mc:Ignorable="w14 w15 w16se w16cid w16 w16cex w16sdtdh wp14">
   <w:p>
     <w:pPr>
       <w:pStyle w:val="a7"/>
@@ -16058,7 +16065,7 @@
 </file>
 
 <file path=word/footer2.xml><?xml version="1.0" encoding="utf-8"?>
-<w:ftr xmlns:wpc="http://schemas.microsoft.com/office/word/2010/wordprocessingCanvas" xmlns:cx="http://schemas.microsoft.com/office/drawing/2014/chartex" xmlns:cx1="http://schemas.microsoft.com/office/drawing/2015/9/8/chartex" xmlns:cx2="http://schemas.microsoft.com/office/drawing/2015/10/21/chartex" xmlns:cx3="http://schemas.microsoft.com/office/drawing/2016/5/9/chartex" xmlns:cx4="http://schemas.microsoft.com/office/drawing/2016/5/10/chartex" xmlns:cx5="http://schemas.microsoft.com/office/drawing/2016/5/11/chartex" xmlns:cx6="http://schemas.microsoft.com/office/drawing/2016/5/12/chartex" xmlns:cx7="http://schemas.microsoft.com/office/drawing/2016/5/13/chartex" xmlns:cx8="http://schemas.microsoft.com/office/drawing/2016/5/14/chartex" xmlns:mc="http://schemas.openxmlformats.org/markup-compatibility/2006" xmlns:aink="http://schemas.microsoft.com/office/drawing/2016/ink" xmlns:am3d="http://schemas.microsoft.com/office/drawing/2017/model3d" xmlns:o="urn:schemas-microsoft-com:office:office" xmlns:r="http://schemas.openxmlformats.org/officeDocument/2006/relationships" xmlns:m="http://schemas.openxmlformats.org/officeDocument/2006/math" xmlns:v="urn:schemas-microsoft-com:vml" xmlns:wp14="http://schemas.microsoft.com/office/word/2010/wordprocessingDrawing" xmlns:wp="http://schemas.openxmlformats.org/drawingml/2006/wordprocessingDrawing" xmlns:w10="urn:schemas-microsoft-com:office:word" xmlns:w="http://schemas.openxmlformats.org/wordprocessingml/2006/main" xmlns:w14="http://schemas.microsoft.com/office/word/2010/wordml" xmlns:w15="http://schemas.microsoft.com/office/word/2012/wordml" xmlns:w16cex="http://schemas.microsoft.com/office/word/2018/wordml/cex" xmlns:w16cid="http://schemas.microsoft.com/office/word/2016/wordml/cid" xmlns:w16="http://schemas.microsoft.com/office/word/2018/wordml" xmlns:w16se="http://schemas.microsoft.com/office/word/2015/wordml/symex" xmlns:wpg="http://schemas.microsoft.com/office/word/2010/wordprocessingGroup" xmlns:wpi="http://schemas.microsoft.com/office/word/2010/wordprocessingInk" xmlns:wne="http://schemas.microsoft.com/office/word/2006/wordml" xmlns:wps="http://schemas.microsoft.com/office/word/2010/wordprocessingShape" mc:Ignorable="w14 w15 w16se w16cid w16 w16cex wp14">
+<w:ftr xmlns:wpc="http://schemas.microsoft.com/office/word/2010/wordprocessingCanvas" xmlns:cx="http://schemas.microsoft.com/office/drawing/2014/chartex" xmlns:cx1="http://schemas.microsoft.com/office/drawing/2015/9/8/chartex" xmlns:cx2="http://schemas.microsoft.com/office/drawing/2015/10/21/chartex" xmlns:cx3="http://schemas.microsoft.com/office/drawing/2016/5/9/chartex" xmlns:cx4="http://schemas.microsoft.com/office/drawing/2016/5/10/chartex" xmlns:cx5="http://schemas.microsoft.com/office/drawing/2016/5/11/chartex" xmlns:cx6="http://schemas.microsoft.com/office/drawing/2016/5/12/chartex" xmlns:cx7="http://schemas.microsoft.com/office/drawing/2016/5/13/chartex" xmlns:cx8="http://schemas.microsoft.com/office/drawing/2016/5/14/chartex" xmlns:mc="http://schemas.openxmlformats.org/markup-compatibility/2006" xmlns:aink="http://schemas.microsoft.com/office/drawing/2016/ink" xmlns:am3d="http://schemas.microsoft.com/office/drawing/2017/model3d" xmlns:o="urn:schemas-microsoft-com:office:office" xmlns:r="http://schemas.openxmlformats.org/officeDocument/2006/relationships" xmlns:m="http://schemas.openxmlformats.org/officeDocument/2006/math" xmlns:v="urn:schemas-microsoft-com:vml" xmlns:wp14="http://schemas.microsoft.com/office/word/2010/wordprocessingDrawing" xmlns:wp="http://schemas.openxmlformats.org/drawingml/2006/wordprocessingDrawing" xmlns:w10="urn:schemas-microsoft-com:office:word" xmlns:w="http://schemas.openxmlformats.org/wordprocessingml/2006/main" xmlns:w14="http://schemas.microsoft.com/office/word/2010/wordml" xmlns:w15="http://schemas.microsoft.com/office/word/2012/wordml" xmlns:w16cex="http://schemas.microsoft.com/office/word/2018/wordml/cex" xmlns:w16cid="http://schemas.microsoft.com/office/word/2016/wordml/cid" xmlns:w16="http://schemas.microsoft.com/office/word/2018/wordml" xmlns:w16sdtdh="http://schemas.microsoft.com/office/word/2020/wordml/sdtdatahash" xmlns:w16se="http://schemas.microsoft.com/office/word/2015/wordml/symex" xmlns:wpg="http://schemas.microsoft.com/office/word/2010/wordprocessingGroup" xmlns:wpi="http://schemas.microsoft.com/office/word/2010/wordprocessingInk" xmlns:wne="http://schemas.microsoft.com/office/word/2006/wordml" xmlns:wps="http://schemas.microsoft.com/office/word/2010/wordprocessingShape" mc:Ignorable="w14 w15 w16se w16cid w16 w16cex w16sdtdh wp14">
   <w:p>
     <w:pPr>
       <w:pStyle w:val="a7"/>
@@ -16073,7 +16080,7 @@
 </file>
 
 <file path=word/footer3.xml><?xml version="1.0" encoding="utf-8"?>
-<w:ftr xmlns:wpc="http://schemas.microsoft.com/office/word/2010/wordprocessingCanvas" xmlns:cx="http://schemas.microsoft.com/office/drawing/2014/chartex" xmlns:cx1="http://schemas.microsoft.com/office/drawing/2015/9/8/chartex" xmlns:cx2="http://schemas.microsoft.com/office/drawing/2015/10/21/chartex" xmlns:cx3="http://schemas.microsoft.com/office/drawing/2016/5/9/chartex" xmlns:cx4="http://schemas.microsoft.com/office/drawing/2016/5/10/chartex" xmlns:cx5="http://schemas.microsoft.com/office/drawing/2016/5/11/chartex" xmlns:cx6="http://schemas.microsoft.com/office/drawing/2016/5/12/chartex" xmlns:cx7="http://schemas.microsoft.com/office/drawing/2016/5/13/chartex" xmlns:cx8="http://schemas.microsoft.com/office/drawing/2016/5/14/chartex" xmlns:mc="http://schemas.openxmlformats.org/markup-compatibility/2006" xmlns:aink="http://schemas.microsoft.com/office/drawing/2016/ink" xmlns:am3d="http://schemas.microsoft.com/office/drawing/2017/model3d" xmlns:o="urn:schemas-microsoft-com:office:office" xmlns:r="http://schemas.openxmlformats.org/officeDocument/2006/relationships" xmlns:m="http://schemas.openxmlformats.org/officeDocument/2006/math" xmlns:v="urn:schemas-microsoft-com:vml" xmlns:wp14="http://schemas.microsoft.com/office/word/2010/wordprocessingDrawing" xmlns:wp="http://schemas.openxmlformats.org/drawingml/2006/wordprocessingDrawing" xmlns:w10="urn:schemas-microsoft-com:office:word" xmlns:w="http://schemas.openxmlformats.org/wordprocessingml/2006/main" xmlns:w14="http://schemas.microsoft.com/office/word/2010/wordml" xmlns:w15="http://schemas.microsoft.com/office/word/2012/wordml" xmlns:w16cex="http://schemas.microsoft.com/office/word/2018/wordml/cex" xmlns:w16cid="http://schemas.microsoft.com/office/word/2016/wordml/cid" xmlns:w16="http://schemas.microsoft.com/office/word/2018/wordml" xmlns:w16se="http://schemas.microsoft.com/office/word/2015/wordml/symex" xmlns:wpg="http://schemas.microsoft.com/office/word/2010/wordprocessingGroup" xmlns:wpi="http://schemas.microsoft.com/office/word/2010/wordprocessingInk" xmlns:wne="http://schemas.microsoft.com/office/word/2006/wordml" xmlns:wps="http://schemas.microsoft.com/office/word/2010/wordprocessingShape" mc:Ignorable="w14 w15 w16se w16cid w16 w16cex wp14">
+<w:ftr xmlns:wpc="http://schemas.microsoft.com/office/word/2010/wordprocessingCanvas" xmlns:cx="http://schemas.microsoft.com/office/drawing/2014/chartex" xmlns:cx1="http://schemas.microsoft.com/office/drawing/2015/9/8/chartex" xmlns:cx2="http://schemas.microsoft.com/office/drawing/2015/10/21/chartex" xmlns:cx3="http://schemas.microsoft.com/office/drawing/2016/5/9/chartex" xmlns:cx4="http://schemas.microsoft.com/office/drawing/2016/5/10/chartex" xmlns:cx5="http://schemas.microsoft.com/office/drawing/2016/5/11/chartex" xmlns:cx6="http://schemas.microsoft.com/office/drawing/2016/5/12/chartex" xmlns:cx7="http://schemas.microsoft.com/office/drawing/2016/5/13/chartex" xmlns:cx8="http://schemas.microsoft.com/office/drawing/2016/5/14/chartex" xmlns:mc="http://schemas.openxmlformats.org/markup-compatibility/2006" xmlns:aink="http://schemas.microsoft.com/office/drawing/2016/ink" xmlns:am3d="http://schemas.microsoft.com/office/drawing/2017/model3d" xmlns:o="urn:schemas-microsoft-com:office:office" xmlns:r="http://schemas.openxmlformats.org/officeDocument/2006/relationships" xmlns:m="http://schemas.openxmlformats.org/officeDocument/2006/math" xmlns:v="urn:schemas-microsoft-com:vml" xmlns:wp14="http://schemas.microsoft.com/office/word/2010/wordprocessingDrawing" xmlns:wp="http://schemas.openxmlformats.org/drawingml/2006/wordprocessingDrawing" xmlns:w10="urn:schemas-microsoft-com:office:word" xmlns:w="http://schemas.openxmlformats.org/wordprocessingml/2006/main" xmlns:w14="http://schemas.microsoft.com/office/word/2010/wordml" xmlns:w15="http://schemas.microsoft.com/office/word/2012/wordml" xmlns:w16cex="http://schemas.microsoft.com/office/word/2018/wordml/cex" xmlns:w16cid="http://schemas.microsoft.com/office/word/2016/wordml/cid" xmlns:w16="http://schemas.microsoft.com/office/word/2018/wordml" xmlns:w16sdtdh="http://schemas.microsoft.com/office/word/2020/wordml/sdtdatahash" xmlns:w16se="http://schemas.microsoft.com/office/word/2015/wordml/symex" xmlns:wpg="http://schemas.microsoft.com/office/word/2010/wordprocessingGroup" xmlns:wpi="http://schemas.microsoft.com/office/word/2010/wordprocessingInk" xmlns:wne="http://schemas.microsoft.com/office/word/2006/wordml" xmlns:wps="http://schemas.microsoft.com/office/word/2010/wordprocessingShape" mc:Ignorable="w14 w15 w16se w16cid w16 w16cex w16sdtdh wp14">
   <w:p>
     <w:pPr>
       <w:pStyle w:val="a7"/>
@@ -16083,7 +16090,7 @@
 </file>
 
 <file path=word/footnotes.xml><?xml version="1.0" encoding="utf-8"?>
-<w:footnotes xmlns:wpc="http://schemas.microsoft.com/office/word/2010/wordprocessingCanvas" xmlns:cx="http://schemas.microsoft.com/office/drawing/2014/chartex" xmlns:cx1="http://schemas.microsoft.com/office/drawing/2015/9/8/chartex" xmlns:cx2="http://schemas.microsoft.com/office/drawing/2015/10/21/chartex" xmlns:cx3="http://schemas.microsoft.com/office/drawing/2016/5/9/chartex" xmlns:cx4="http://schemas.microsoft.com/office/drawing/2016/5/10/chartex" xmlns:cx5="http://schemas.microsoft.com/office/drawing/2016/5/11/chartex" xmlns:cx6="http://schemas.microsoft.com/office/drawing/2016/5/12/chartex" xmlns:cx7="http://schemas.microsoft.com/office/drawing/2016/5/13/chartex" xmlns:cx8="http://schemas.microsoft.com/office/drawing/2016/5/14/chartex" xmlns:mc="http://schemas.openxmlformats.org/markup-compatibility/2006" xmlns:aink="http://schemas.microsoft.com/office/drawing/2016/ink" xmlns:am3d="http://schemas.microsoft.com/office/drawing/2017/model3d" xmlns:o="urn:schemas-microsoft-com:office:office" xmlns:r="http://schemas.openxmlformats.org/officeDocument/2006/relationships" xmlns:m="http://schemas.openxmlformats.org/officeDocument/2006/math" xmlns:v="urn:schemas-microsoft-com:vml" xmlns:wp14="http://schemas.microsoft.com/office/word/2010/wordprocessingDrawing" xmlns:wp="http://schemas.openxmlformats.org/drawingml/2006/wordprocessingDrawing" xmlns:w10="urn:schemas-microsoft-com:office:word" xmlns:w="http://schemas.openxmlformats.org/wordprocessingml/2006/main" xmlns:w14="http://schemas.microsoft.com/office/word/2010/wordml" xmlns:w15="http://schemas.microsoft.com/office/word/2012/wordml" xmlns:w16cex="http://schemas.microsoft.com/office/word/2018/wordml/cex" xmlns:w16cid="http://schemas.microsoft.com/office/word/2016/wordml/cid" xmlns:w16="http://schemas.microsoft.com/office/word/2018/wordml" xmlns:w16se="http://schemas.microsoft.com/office/word/2015/wordml/symex" xmlns:wpg="http://schemas.microsoft.com/office/word/2010/wordprocessingGroup" xmlns:wpi="http://schemas.microsoft.com/office/word/2010/wordprocessingInk" xmlns:wne="http://schemas.microsoft.com/office/word/2006/wordml" xmlns:wps="http://schemas.microsoft.com/office/word/2010/wordprocessingShape" mc:Ignorable="w14 w15 w16se w16cid w16 w16cex wp14">
+<w:footnotes xmlns:wpc="http://schemas.microsoft.com/office/word/2010/wordprocessingCanvas" xmlns:cx="http://schemas.microsoft.com/office/drawing/2014/chartex" xmlns:cx1="http://schemas.microsoft.com/office/drawing/2015/9/8/chartex" xmlns:cx2="http://schemas.microsoft.com/office/drawing/2015/10/21/chartex" xmlns:cx3="http://schemas.microsoft.com/office/drawing/2016/5/9/chartex" xmlns:cx4="http://schemas.microsoft.com/office/drawing/2016/5/10/chartex" xmlns:cx5="http://schemas.microsoft.com/office/drawing/2016/5/11/chartex" xmlns:cx6="http://schemas.microsoft.com/office/drawing/2016/5/12/chartex" xmlns:cx7="http://schemas.microsoft.com/office/drawing/2016/5/13/chartex" xmlns:cx8="http://schemas.microsoft.com/office/drawing/2016/5/14/chartex" xmlns:mc="http://schemas.openxmlformats.org/markup-compatibility/2006" xmlns:aink="http://schemas.microsoft.com/office/drawing/2016/ink" xmlns:am3d="http://schemas.microsoft.com/office/drawing/2017/model3d" xmlns:o="urn:schemas-microsoft-com:office:office" xmlns:r="http://schemas.openxmlformats.org/officeDocument/2006/relationships" xmlns:m="http://schemas.openxmlformats.org/officeDocument/2006/math" xmlns:v="urn:schemas-microsoft-com:vml" xmlns:wp14="http://schemas.microsoft.com/office/word/2010/wordprocessingDrawing" xmlns:wp="http://schemas.openxmlformats.org/drawingml/2006/wordprocessingDrawing" xmlns:w10="urn:schemas-microsoft-com:office:word" xmlns:w="http://schemas.openxmlformats.org/wordprocessingml/2006/main" xmlns:w14="http://schemas.microsoft.com/office/word/2010/wordml" xmlns:w15="http://schemas.microsoft.com/office/word/2012/wordml" xmlns:w16cex="http://schemas.microsoft.com/office/word/2018/wordml/cex" xmlns:w16cid="http://schemas.microsoft.com/office/word/2016/wordml/cid" xmlns:w16="http://schemas.microsoft.com/office/word/2018/wordml" xmlns:w16sdtdh="http://schemas.microsoft.com/office/word/2020/wordml/sdtdatahash" xmlns:w16se="http://schemas.microsoft.com/office/word/2015/wordml/symex" xmlns:wpg="http://schemas.microsoft.com/office/word/2010/wordprocessingGroup" xmlns:wpi="http://schemas.microsoft.com/office/word/2010/wordprocessingInk" xmlns:wne="http://schemas.microsoft.com/office/word/2006/wordml" xmlns:wps="http://schemas.microsoft.com/office/word/2010/wordprocessingShape" mc:Ignorable="w14 w15 w16se w16cid w16 w16cex w16sdtdh wp14">
   <w:footnote w:type="separator" w:id="-1">
     <w:p>
       <w:pPr>
@@ -16108,7 +16115,7 @@
 </file>
 
 <file path=word/header1.xml><?xml version="1.0" encoding="utf-8"?>
-<w:hdr xmlns:wpc="http://schemas.microsoft.com/office/word/2010/wordprocessingCanvas" xmlns:cx="http://schemas.microsoft.com/office/drawing/2014/chartex" xmlns:cx1="http://schemas.microsoft.com/office/drawing/2015/9/8/chartex" xmlns:cx2="http://schemas.microsoft.com/office/drawing/2015/10/21/chartex" xmlns:cx3="http://schemas.microsoft.com/office/drawing/2016/5/9/chartex" xmlns:cx4="http://schemas.microsoft.com/office/drawing/2016/5/10/chartex" xmlns:cx5="http://schemas.microsoft.com/office/drawing/2016/5/11/chartex" xmlns:cx6="http://schemas.microsoft.com/office/drawing/2016/5/12/chartex" xmlns:cx7="http://schemas.microsoft.com/office/drawing/2016/5/13/chartex" xmlns:cx8="http://schemas.microsoft.com/office/drawing/2016/5/14/chartex" xmlns:mc="http://schemas.openxmlformats.org/markup-compatibility/2006" xmlns:aink="http://schemas.microsoft.com/office/drawing/2016/ink" xmlns:am3d="http://schemas.microsoft.com/office/drawing/2017/model3d" xmlns:o="urn:schemas-microsoft-com:office:office" xmlns:r="http://schemas.openxmlformats.org/officeDocument/2006/relationships" xmlns:m="http://schemas.openxmlformats.org/officeDocument/2006/math" xmlns:v="urn:schemas-microsoft-com:vml" xmlns:wp14="http://schemas.microsoft.com/office/word/2010/wordprocessingDrawing" xmlns:wp="http://schemas.openxmlformats.org/drawingml/2006/wordprocessingDrawing" xmlns:w10="urn:schemas-microsoft-com:office:word" xmlns:w="http://schemas.openxmlformats.org/wordprocessingml/2006/main" xmlns:w14="http://schemas.microsoft.com/office/word/2010/wordml" xmlns:w15="http://schemas.microsoft.com/office/word/2012/wordml" xmlns:w16cex="http://schemas.microsoft.com/office/word/2018/wordml/cex" xmlns:w16cid="http://schemas.microsoft.com/office/word/2016/wordml/cid" xmlns:w16="http://schemas.microsoft.com/office/word/2018/wordml" xmlns:w16se="http://schemas.microsoft.com/office/word/2015/wordml/symex" xmlns:wpg="http://schemas.microsoft.com/office/word/2010/wordprocessingGroup" xmlns:wpi="http://schemas.microsoft.com/office/word/2010/wordprocessingInk" xmlns:wne="http://schemas.microsoft.com/office/word/2006/wordml" xmlns:wps="http://schemas.microsoft.com/office/word/2010/wordprocessingShape" mc:Ignorable="w14 w15 w16se w16cid w16 w16cex wp14">
+<w:hdr xmlns:wpc="http://schemas.microsoft.com/office/word/2010/wordprocessingCanvas" xmlns:cx="http://schemas.microsoft.com/office/drawing/2014/chartex" xmlns:cx1="http://schemas.microsoft.com/office/drawing/2015/9/8/chartex" xmlns:cx2="http://schemas.microsoft.com/office/drawing/2015/10/21/chartex" xmlns:cx3="http://schemas.microsoft.com/office/drawing/2016/5/9/chartex" xmlns:cx4="http://schemas.microsoft.com/office/drawing/2016/5/10/chartex" xmlns:cx5="http://schemas.microsoft.com/office/drawing/2016/5/11/chartex" xmlns:cx6="http://schemas.microsoft.com/office/drawing/2016/5/12/chartex" xmlns:cx7="http://schemas.microsoft.com/office/drawing/2016/5/13/chartex" xmlns:cx8="http://schemas.microsoft.com/office/drawing/2016/5/14/chartex" xmlns:mc="http://schemas.openxmlformats.org/markup-compatibility/2006" xmlns:aink="http://schemas.microsoft.com/office/drawing/2016/ink" xmlns:am3d="http://schemas.microsoft.com/office/drawing/2017/model3d" xmlns:o="urn:schemas-microsoft-com:office:office" xmlns:r="http://schemas.openxmlformats.org/officeDocument/2006/relationships" xmlns:m="http://schemas.openxmlformats.org/officeDocument/2006/math" xmlns:v="urn:schemas-microsoft-com:vml" xmlns:wp14="http://schemas.microsoft.com/office/word/2010/wordprocessingDrawing" xmlns:wp="http://schemas.openxmlformats.org/drawingml/2006/wordprocessingDrawing" xmlns:w10="urn:schemas-microsoft-com:office:word" xmlns:w="http://schemas.openxmlformats.org/wordprocessingml/2006/main" xmlns:w14="http://schemas.microsoft.com/office/word/2010/wordml" xmlns:w15="http://schemas.microsoft.com/office/word/2012/wordml" xmlns:w16cex="http://schemas.microsoft.com/office/word/2018/wordml/cex" xmlns:w16cid="http://schemas.microsoft.com/office/word/2016/wordml/cid" xmlns:w16="http://schemas.microsoft.com/office/word/2018/wordml" xmlns:w16sdtdh="http://schemas.microsoft.com/office/word/2020/wordml/sdtdatahash" xmlns:w16se="http://schemas.microsoft.com/office/word/2015/wordml/symex" xmlns:wpg="http://schemas.microsoft.com/office/word/2010/wordprocessingGroup" xmlns:wpi="http://schemas.microsoft.com/office/word/2010/wordprocessingInk" xmlns:wne="http://schemas.microsoft.com/office/word/2006/wordml" xmlns:wps="http://schemas.microsoft.com/office/word/2010/wordprocessingShape" mc:Ignorable="w14 w15 w16se w16cid w16 w16cex w16sdtdh wp14">
   <w:p>
     <w:pPr>
       <w:pStyle w:val="a6"/>
@@ -16118,7 +16125,7 @@
 </file>
 
 <file path=word/header2.xml><?xml version="1.0" encoding="utf-8"?>
-<w:hdr xmlns:wpc="http://schemas.microsoft.com/office/word/2010/wordprocessingCanvas" xmlns:cx="http://schemas.microsoft.com/office/drawing/2014/chartex" xmlns:cx1="http://schemas.microsoft.com/office/drawing/2015/9/8/chartex" xmlns:cx2="http://schemas.microsoft.com/office/drawing/2015/10/21/chartex" xmlns:cx3="http://schemas.microsoft.com/office/drawing/2016/5/9/chartex" xmlns:cx4="http://schemas.microsoft.com/office/drawing/2016/5/10/chartex" xmlns:cx5="http://schemas.microsoft.com/office/drawing/2016/5/11/chartex" xmlns:cx6="http://schemas.microsoft.com/office/drawing/2016/5/12/chartex" xmlns:cx7="http://schemas.microsoft.com/office/drawing/2016/5/13/chartex" xmlns:cx8="http://schemas.microsoft.com/office/drawing/2016/5/14/chartex" xmlns:mc="http://schemas.openxmlformats.org/markup-compatibility/2006" xmlns:aink="http://schemas.microsoft.com/office/drawing/2016/ink" xmlns:am3d="http://schemas.microsoft.com/office/drawing/2017/model3d" xmlns:o="urn:schemas-microsoft-com:office:office" xmlns:r="http://schemas.openxmlformats.org/officeDocument/2006/relationships" xmlns:m="http://schemas.openxmlformats.org/officeDocument/2006/math" xmlns:v="urn:schemas-microsoft-com:vml" xmlns:wp14="http://schemas.microsoft.com/office/word/2010/wordprocessingDrawing" xmlns:wp="http://schemas.openxmlformats.org/drawingml/2006/wordprocessingDrawing" xmlns:w10="urn:schemas-microsoft-com:office:word" xmlns:w="http://schemas.openxmlformats.org/wordprocessingml/2006/main" xmlns:w14="http://schemas.microsoft.com/office/word/2010/wordml" xmlns:w15="http://schemas.microsoft.com/office/word/2012/wordml" xmlns:w16cex="http://schemas.microsoft.com/office/word/2018/wordml/cex" xmlns:w16cid="http://schemas.microsoft.com/office/word/2016/wordml/cid" xmlns:w16="http://schemas.microsoft.com/office/word/2018/wordml" xmlns:w16se="http://schemas.microsoft.com/office/word/2015/wordml/symex" xmlns:wpg="http://schemas.microsoft.com/office/word/2010/wordprocessingGroup" xmlns:wpi="http://schemas.microsoft.com/office/word/2010/wordprocessingInk" xmlns:wne="http://schemas.microsoft.com/office/word/2006/wordml" xmlns:wps="http://schemas.microsoft.com/office/word/2010/wordprocessingShape" mc:Ignorable="w14 w15 w16se w16cid w16 w16cex wp14">
+<w:hdr xmlns:wpc="http://schemas.microsoft.com/office/word/2010/wordprocessingCanvas" xmlns:cx="http://schemas.microsoft.com/office/drawing/2014/chartex" xmlns:cx1="http://schemas.microsoft.com/office/drawing/2015/9/8/chartex" xmlns:cx2="http://schemas.microsoft.com/office/drawing/2015/10/21/chartex" xmlns:cx3="http://schemas.microsoft.com/office/drawing/2016/5/9/chartex" xmlns:cx4="http://schemas.microsoft.com/office/drawing/2016/5/10/chartex" xmlns:cx5="http://schemas.microsoft.com/office/drawing/2016/5/11/chartex" xmlns:cx6="http://schemas.microsoft.com/office/drawing/2016/5/12/chartex" xmlns:cx7="http://schemas.microsoft.com/office/drawing/2016/5/13/chartex" xmlns:cx8="http://schemas.microsoft.com/office/drawing/2016/5/14/chartex" xmlns:mc="http://schemas.openxmlformats.org/markup-compatibility/2006" xmlns:aink="http://schemas.microsoft.com/office/drawing/2016/ink" xmlns:am3d="http://schemas.microsoft.com/office/drawing/2017/model3d" xmlns:o="urn:schemas-microsoft-com:office:office" xmlns:r="http://schemas.openxmlformats.org/officeDocument/2006/relationships" xmlns:m="http://schemas.openxmlformats.org/officeDocument/2006/math" xmlns:v="urn:schemas-microsoft-com:vml" xmlns:wp14="http://schemas.microsoft.com/office/word/2010/wordprocessingDrawing" xmlns:wp="http://schemas.openxmlformats.org/drawingml/2006/wordprocessingDrawing" xmlns:w10="urn:schemas-microsoft-com:office:word" xmlns:w="http://schemas.openxmlformats.org/wordprocessingml/2006/main" xmlns:w14="http://schemas.microsoft.com/office/word/2010/wordml" xmlns:w15="http://schemas.microsoft.com/office/word/2012/wordml" xmlns:w16cex="http://schemas.microsoft.com/office/word/2018/wordml/cex" xmlns:w16cid="http://schemas.microsoft.com/office/word/2016/wordml/cid" xmlns:w16="http://schemas.microsoft.com/office/word/2018/wordml" xmlns:w16sdtdh="http://schemas.microsoft.com/office/word/2020/wordml/sdtdatahash" xmlns:w16se="http://schemas.microsoft.com/office/word/2015/wordml/symex" xmlns:wpg="http://schemas.microsoft.com/office/word/2010/wordprocessingGroup" xmlns:wpi="http://schemas.microsoft.com/office/word/2010/wordprocessingInk" xmlns:wne="http://schemas.microsoft.com/office/word/2006/wordml" xmlns:wps="http://schemas.microsoft.com/office/word/2010/wordprocessingShape" mc:Ignorable="w14 w15 w16se w16cid w16 w16cex w16sdtdh wp14">
   <w:p>
     <w:pPr>
       <w:pStyle w:val="a6"/>
@@ -16128,7 +16135,7 @@
 </file>
 
 <file path=word/numbering.xml><?xml version="1.0" encoding="utf-8"?>
-<w:numbering xmlns:wpc="http://schemas.microsoft.com/office/word/2010/wordprocessingCanvas" xmlns:cx="http://schemas.microsoft.com/office/drawing/2014/chartex" xmlns:cx1="http://schemas.microsoft.com/office/drawing/2015/9/8/chartex" xmlns:cx2="http://schemas.microsoft.com/office/drawing/2015/10/21/chartex" xmlns:cx3="http://schemas.microsoft.com/office/drawing/2016/5/9/chartex" xmlns:cx4="http://schemas.microsoft.com/office/drawing/2016/5/10/chartex" xmlns:cx5="http://schemas.microsoft.com/office/drawing/2016/5/11/chartex" xmlns:cx6="http://schemas.microsoft.com/office/drawing/2016/5/12/chartex" xmlns:cx7="http://schemas.microsoft.com/office/drawing/2016/5/13/chartex" xmlns:cx8="http://schemas.microsoft.com/office/drawing/2016/5/14/chartex" xmlns:mc="http://schemas.openxmlformats.org/markup-compatibility/2006" xmlns:aink="http://schemas.microsoft.com/office/drawing/2016/ink" xmlns:am3d="http://schemas.microsoft.com/office/drawing/2017/model3d" xmlns:o="urn:schemas-microsoft-com:office:office" xmlns:r="http://schemas.openxmlformats.org/officeDocument/2006/relationships" xmlns:m="http://schemas.openxmlformats.org/officeDocument/2006/math" xmlns:v="urn:schemas-microsoft-com:vml" xmlns:wp14="http://schemas.microsoft.com/office/word/2010/wordprocessingDrawing" xmlns:wp="http://schemas.openxmlformats.org/drawingml/2006/wordprocessingDrawing" xmlns:w10="urn:schemas-microsoft-com:office:word" xmlns:w="http://schemas.openxmlformats.org/wordprocessingml/2006/main" xmlns:w14="http://schemas.microsoft.com/office/word/2010/wordml" xmlns:w15="http://schemas.microsoft.com/office/word/2012/wordml" xmlns:w16cex="http://schemas.microsoft.com/office/word/2018/wordml/cex" xmlns:w16cid="http://schemas.microsoft.com/office/word/2016/wordml/cid" xmlns:w16="http://schemas.microsoft.com/office/word/2018/wordml" xmlns:w16se="http://schemas.microsoft.com/office/word/2015/wordml/symex" xmlns:wpg="http://schemas.microsoft.com/office/word/2010/wordprocessingGroup" xmlns:wpi="http://schemas.microsoft.com/office/word/2010/wordprocessingInk" xmlns:wne="http://schemas.microsoft.com/office/word/2006/wordml" xmlns:wps="http://schemas.microsoft.com/office/word/2010/wordprocessingShape" mc:Ignorable="w14 w15 w16se w16cid w16 w16cex wp14">
+<w:numbering xmlns:wpc="http://schemas.microsoft.com/office/word/2010/wordprocessingCanvas" xmlns:cx="http://schemas.microsoft.com/office/drawing/2014/chartex" xmlns:cx1="http://schemas.microsoft.com/office/drawing/2015/9/8/chartex" xmlns:cx2="http://schemas.microsoft.com/office/drawing/2015/10/21/chartex" xmlns:cx3="http://schemas.microsoft.com/office/drawing/2016/5/9/chartex" xmlns:cx4="http://schemas.microsoft.com/office/drawing/2016/5/10/chartex" xmlns:cx5="http://schemas.microsoft.com/office/drawing/2016/5/11/chartex" xmlns:cx6="http://schemas.microsoft.com/office/drawing/2016/5/12/chartex" xmlns:cx7="http://schemas.microsoft.com/office/drawing/2016/5/13/chartex" xmlns:cx8="http://schemas.microsoft.com/office/drawing/2016/5/14/chartex" xmlns:mc="http://schemas.openxmlformats.org/markup-compatibility/2006" xmlns:aink="http://schemas.microsoft.com/office/drawing/2016/ink" xmlns:am3d="http://schemas.microsoft.com/office/drawing/2017/model3d" xmlns:o="urn:schemas-microsoft-com:office:office" xmlns:r="http://schemas.openxmlformats.org/officeDocument/2006/relationships" xmlns:m="http://schemas.openxmlformats.org/officeDocument/2006/math" xmlns:v="urn:schemas-microsoft-com:vml" xmlns:wp14="http://schemas.microsoft.com/office/word/2010/wordprocessingDrawing" xmlns:wp="http://schemas.openxmlformats.org/drawingml/2006/wordprocessingDrawing" xmlns:w10="urn:schemas-microsoft-com:office:word" xmlns:w="http://schemas.openxmlformats.org/wordprocessingml/2006/main" xmlns:w14="http://schemas.microsoft.com/office/word/2010/wordml" xmlns:w15="http://schemas.microsoft.com/office/word/2012/wordml" xmlns:w16cex="http://schemas.microsoft.com/office/word/2018/wordml/cex" xmlns:w16cid="http://schemas.microsoft.com/office/word/2016/wordml/cid" xmlns:w16="http://schemas.microsoft.com/office/word/2018/wordml" xmlns:w16sdtdh="http://schemas.microsoft.com/office/word/2020/wordml/sdtdatahash" xmlns:w16se="http://schemas.microsoft.com/office/word/2015/wordml/symex" xmlns:wpg="http://schemas.microsoft.com/office/word/2010/wordprocessingGroup" xmlns:wpi="http://schemas.microsoft.com/office/word/2010/wordprocessingInk" xmlns:wne="http://schemas.microsoft.com/office/word/2006/wordml" xmlns:wps="http://schemas.microsoft.com/office/word/2010/wordprocessingShape" mc:Ignorable="w14 w15 w16se w16cid w16 w16cex w16sdtdh wp14">
   <w:abstractNum w:abstractNumId="0" w15:restartNumberingAfterBreak="0">
     <w:nsid w:val="FFFFFF7C"/>
     <w:multiLevelType w:val="singleLevel"/>
@@ -17936,7 +17943,7 @@
 </file>
 
 <file path=word/styles.xml><?xml version="1.0" encoding="utf-8"?>
-<w:styles xmlns:mc="http://schemas.openxmlformats.org/markup-compatibility/2006" xmlns:r="http://schemas.openxmlformats.org/officeDocument/2006/relationships" xmlns:w="http://schemas.openxmlformats.org/wordprocessingml/2006/main" xmlns:w14="http://schemas.microsoft.com/office/word/2010/wordml" xmlns:w15="http://schemas.microsoft.com/office/word/2012/wordml" xmlns:w16cex="http://schemas.microsoft.com/office/word/2018/wordml/cex" xmlns:w16cid="http://schemas.microsoft.com/office/word/2016/wordml/cid" xmlns:w16="http://schemas.microsoft.com/office/word/2018/wordml" xmlns:w16se="http://schemas.microsoft.com/office/word/2015/wordml/symex" mc:Ignorable="w14 w15 w16se w16cid w16 w16cex">
+<w:styles xmlns:mc="http://schemas.openxmlformats.org/markup-compatibility/2006" xmlns:r="http://schemas.openxmlformats.org/officeDocument/2006/relationships" xmlns:w="http://schemas.openxmlformats.org/wordprocessingml/2006/main" xmlns:w14="http://schemas.microsoft.com/office/word/2010/wordml" xmlns:w15="http://schemas.microsoft.com/office/word/2012/wordml" xmlns:w16cex="http://schemas.microsoft.com/office/word/2018/wordml/cex" xmlns:w16cid="http://schemas.microsoft.com/office/word/2016/wordml/cid" xmlns:w16="http://schemas.microsoft.com/office/word/2018/wordml" xmlns:w16sdtdh="http://schemas.microsoft.com/office/word/2020/wordml/sdtdatahash" xmlns:w16se="http://schemas.microsoft.com/office/word/2015/wordml/symex" mc:Ignorable="w14 w15 w16se w16cid w16 w16cex w16sdtdh">
   <w:docDefaults>
     <w:rPrDefault>
       <w:rPr>

</xml_diff>